<commit_message>
Ajout au Rapport: Hebergement site
J'ai commence a parler de l'hebergement du site
</commit_message>
<xml_diff>
--- a/Rapport.docx
+++ b/Rapport.docx
@@ -4,6 +4,13 @@
   <w:body>
     <w:sdt>
       <w:sdtPr>
+        <w:rPr>
+          <w:rFonts w:asciiTheme="minorHAnsi" w:eastAsiaTheme="minorHAnsi" w:hAnsiTheme="minorHAnsi" w:cstheme="minorBidi"/>
+          <w:color w:val="auto"/>
+          <w:sz w:val="22"/>
+          <w:szCs w:val="22"/>
+          <w:lang w:eastAsia="en-US"/>
+        </w:rPr>
         <w:id w:val="928470891"/>
         <w:docPartObj>
           <w:docPartGallery w:val="Table of Contents"/>
@@ -12,13 +19,8 @@
       </w:sdtPr>
       <w:sdtEndPr>
         <w:rPr>
-          <w:rFonts w:asciiTheme="minorHAnsi" w:eastAsiaTheme="minorHAnsi" w:hAnsiTheme="minorHAnsi" w:cstheme="minorBidi"/>
           <w:b/>
           <w:bCs/>
-          <w:color w:val="auto"/>
-          <w:sz w:val="22"/>
-          <w:szCs w:val="22"/>
-          <w:lang w:eastAsia="en-US"/>
         </w:rPr>
       </w:sdtEndPr>
       <w:sdtContent>
@@ -754,10 +756,7 @@
     </w:p>
     <w:p>
       <w:r>
-        <w:t>Dans le cadre de notre préparation au DUT (Diplôme Universitai</w:t>
-      </w:r>
-      <w:r>
-        <w:t xml:space="preserve">re Technologique) Informatique, </w:t>
+        <w:t xml:space="preserve">Dans le cadre de notre préparation au DUT (Diplôme Universitaire Technologique) Informatique, </w:t>
       </w:r>
       <w:r>
         <w:t>nous (</w:t>
@@ -769,13 +768,7 @@
         <w:t>) sommes</w:t>
       </w:r>
       <w:r>
-        <w:t xml:space="preserve"> amenés à choisir e</w:t>
-      </w:r>
-      <w:r>
-        <w:t xml:space="preserve">t à effectuer un projet proposé </w:t>
-      </w:r>
-      <w:r>
-        <w:t xml:space="preserve">par </w:t>
+        <w:t xml:space="preserve"> amenés à choisir et à effectuer un projet proposé par </w:t>
       </w:r>
       <w:r>
         <w:t xml:space="preserve">nous-même ou par </w:t>
@@ -825,10 +818,7 @@
         </w:numPr>
       </w:pPr>
       <w:r>
-        <w:t>La</w:t>
-      </w:r>
-      <w:r>
-        <w:t xml:space="preserve"> responsabilité</w:t>
+        <w:t>La responsabilité</w:t>
       </w:r>
     </w:p>
     <w:p>
@@ -840,10 +830,7 @@
         </w:numPr>
       </w:pPr>
       <w:r>
-        <w:t>Le</w:t>
-      </w:r>
-      <w:r>
-        <w:t xml:space="preserve"> travail en équipe</w:t>
+        <w:t>Le travail en équipe</w:t>
       </w:r>
     </w:p>
     <w:p>
@@ -855,10 +842,7 @@
         </w:numPr>
       </w:pPr>
       <w:r>
-        <w:t>La</w:t>
-      </w:r>
-      <w:r>
-        <w:t xml:space="preserve"> communication</w:t>
+        <w:t>La communication</w:t>
       </w:r>
     </w:p>
     <w:p/>
@@ -907,8 +891,6 @@
       <w:r>
         <w:t>site</w:t>
       </w:r>
-      <w:bookmarkStart w:id="2" w:name="_GoBack"/>
-      <w:bookmarkEnd w:id="2"/>
     </w:p>
     <w:p>
       <w:r>
@@ -942,7 +924,15 @@
     </w:p>
     <w:p>
       <w:r>
-        <w:t>Dans le pied de page (footer) il est possible d’accéder à la page contact qui affiche les informations sur le magasin de sushi</w:t>
+        <w:t>Dans le pied de page (</w:t>
+      </w:r>
+      <w:proofErr w:type="spellStart"/>
+      <w:r>
+        <w:t>footer</w:t>
+      </w:r>
+      <w:proofErr w:type="spellEnd"/>
+      <w:r>
+        <w:t>) il est possible d’accéder à la page contact qui affiche les informations sur le magasin de sushi</w:t>
       </w:r>
       <w:r>
         <w:t xml:space="preserve"> il y a aussi un formulaire pour envoyer un mail au magasin.</w:t>
@@ -988,14 +978,14 @@
       <w:pPr>
         <w:pStyle w:val="Titre1"/>
       </w:pPr>
-      <w:bookmarkStart w:id="3" w:name="_Toc475788263"/>
+      <w:bookmarkStart w:id="2" w:name="_Toc475788263"/>
       <w:r>
         <w:t xml:space="preserve">La gestion du </w:t>
       </w:r>
       <w:r>
         <w:t>déroulement</w:t>
       </w:r>
-      <w:bookmarkEnd w:id="3"/>
+      <w:bookmarkEnd w:id="2"/>
     </w:p>
     <w:p/>
     <w:p/>
@@ -1008,11 +998,11 @@
       <w:pPr>
         <w:pStyle w:val="Titre1"/>
       </w:pPr>
-      <w:bookmarkStart w:id="4" w:name="_Toc475788264"/>
+      <w:bookmarkStart w:id="3" w:name="_Toc475788264"/>
       <w:r>
         <w:t>Choix des Technologies</w:t>
       </w:r>
-      <w:bookmarkEnd w:id="4"/>
+      <w:bookmarkEnd w:id="3"/>
     </w:p>
     <w:p>
       <w:pPr>
@@ -1103,11 +1093,16 @@
           <w:numId w:val="1"/>
         </w:numPr>
       </w:pPr>
+      <w:proofErr w:type="spellStart"/>
       <w:r>
         <w:t>BootS</w:t>
       </w:r>
       <w:r>
-        <w:t>trap : Utilisé pour la mise en page des éléments afin que le site soit responsif grâce à des class déjà faite</w:t>
+        <w:t>trap</w:t>
+      </w:r>
+      <w:proofErr w:type="spellEnd"/>
+      <w:r>
+        <w:t> : Utilisé pour la mise en page des éléments afin que le site soit responsif grâce à des class déjà faite</w:t>
       </w:r>
     </w:p>
     <w:p>
@@ -1173,11 +1168,24 @@
         <w:t>MySQL : Pour stocker toutes les données liées au site et coup</w:t>
       </w:r>
       <w:r>
-        <w:t>lé avec Wamp par l’interface PHP</w:t>
+        <w:t xml:space="preserve">lé avec </w:t>
+      </w:r>
+      <w:proofErr w:type="spellStart"/>
+      <w:r>
+        <w:t>Wamp</w:t>
+      </w:r>
+      <w:proofErr w:type="spellEnd"/>
+      <w:r>
+        <w:t xml:space="preserve"> par l’interface </w:t>
+      </w:r>
+      <w:proofErr w:type="spellStart"/>
+      <w:r>
+        <w:t>PHP</w:t>
       </w:r>
       <w:r>
         <w:t>MyAdmin</w:t>
       </w:r>
+      <w:proofErr w:type="spellEnd"/>
     </w:p>
     <w:p>
       <w:pPr>
@@ -1187,8 +1195,13 @@
           <w:numId w:val="1"/>
         </w:numPr>
       </w:pPr>
-      <w:r>
-        <w:t>Wamp : Permet d’accéder au site sur une machine en local avec une base de données à MySQL</w:t>
+      <w:proofErr w:type="spellStart"/>
+      <w:r>
+        <w:t>Wamp</w:t>
+      </w:r>
+      <w:proofErr w:type="spellEnd"/>
+      <w:r>
+        <w:t> : Permet d’accéder au site sur une machine en local avec une base de données à MySQL</w:t>
       </w:r>
     </w:p>
     <w:p>
@@ -1212,12 +1225,12 @@
       <w:pPr>
         <w:pStyle w:val="Titre1"/>
       </w:pPr>
-      <w:bookmarkStart w:id="5" w:name="_Toc475788265"/>
+      <w:bookmarkStart w:id="4" w:name="_Toc475788265"/>
       <w:r>
         <w:lastRenderedPageBreak/>
         <w:t>Difficulté technique</w:t>
       </w:r>
-      <w:bookmarkEnd w:id="5"/>
+      <w:bookmarkEnd w:id="4"/>
     </w:p>
     <w:p/>
     <w:p/>
@@ -1225,11 +1238,11 @@
       <w:pPr>
         <w:pStyle w:val="Titre1"/>
       </w:pPr>
-      <w:bookmarkStart w:id="6" w:name="_Toc475788266"/>
+      <w:bookmarkStart w:id="5" w:name="_Toc475788266"/>
       <w:r>
         <w:t>Documentation Technique</w:t>
       </w:r>
-      <w:bookmarkEnd w:id="6"/>
+      <w:bookmarkEnd w:id="5"/>
     </w:p>
     <w:p/>
     <w:p>
@@ -1240,28 +1253,289 @@
           <w:numId w:val="2"/>
         </w:numPr>
       </w:pPr>
-      <w:bookmarkStart w:id="7" w:name="_Toc475788267"/>
+      <w:bookmarkStart w:id="6" w:name="_Toc475788267"/>
       <w:r>
         <w:t>Mise en place d</w:t>
       </w:r>
       <w:r>
         <w:t>u serveur</w:t>
       </w:r>
+      <w:bookmarkEnd w:id="6"/>
+    </w:p>
+    <w:p>
+      <w:r>
+        <w:t>Pour ce qui est du serveur, deux choix sont envisageables : héberger le site web (ainsi que la base de données chez un hébergeur externe) ou acheter et installer son propre serveur.</w:t>
+      </w:r>
+    </w:p>
+    <w:p>
+      <w:r>
+        <w:t>Par souci de simplicité et de praticité, nous ne détaillerons que la solution avec l’hébergeur externe</w:t>
+      </w:r>
+      <w:r>
+        <w:t xml:space="preserve"> (des liens seront toutefois disponibles pour l’achat d’un serveur personnel)</w:t>
+      </w:r>
+    </w:p>
+    <w:p>
+      <w:pPr>
+        <w:pStyle w:val="Titre3"/>
+        <w:numPr>
+          <w:ilvl w:val="0"/>
+          <w:numId w:val="5"/>
+        </w:numPr>
+      </w:pPr>
+      <w:r>
+        <w:t xml:space="preserve">Héberger le site web </w:t>
+      </w:r>
+      <w:r>
+        <w:t>soi même</w:t>
+      </w:r>
+    </w:p>
+    <w:p/>
+    <w:p>
+      <w:r>
+        <w:t>Prérequis : Pour cela une machine est nécessaire 24h/24 7j/7, aussi une bonne connexion internet est nécessaire pour supporte le Traffic que génère le site web.</w:t>
+      </w:r>
+    </w:p>
+    <w:p>
+      <w:r>
+        <w:t xml:space="preserve">Tout d’abord, il faut installer </w:t>
+      </w:r>
+      <w:proofErr w:type="spellStart"/>
+      <w:r>
+        <w:t>Wamp</w:t>
+      </w:r>
+      <w:proofErr w:type="spellEnd"/>
+      <w:r>
+        <w:t xml:space="preserve"> si la machine est sur Windows, </w:t>
+      </w:r>
+      <w:proofErr w:type="spellStart"/>
+      <w:r>
+        <w:t>Lamp</w:t>
+      </w:r>
+      <w:proofErr w:type="spellEnd"/>
+      <w:r>
+        <w:t xml:space="preserve"> si la machine est sur Linux, </w:t>
+      </w:r>
+      <w:proofErr w:type="spellStart"/>
+      <w:r>
+        <w:t>Mamp</w:t>
+      </w:r>
+      <w:proofErr w:type="spellEnd"/>
+      <w:r>
+        <w:t xml:space="preserve"> si la machine est sur Mac OS X. Ce logiciel inclus </w:t>
+      </w:r>
+      <w:r>
+        <w:rPr>
+          <w:b/>
+          <w:strike/>
+          <w:color w:val="FF0000"/>
+        </w:rPr>
+        <w:t>Apache qui gère le protocole http</w:t>
+      </w:r>
+      <w:r>
+        <w:rPr>
+          <w:color w:val="FF0000"/>
+        </w:rPr>
+        <w:t xml:space="preserve"> </w:t>
+      </w:r>
+      <w:r>
+        <w:rPr>
+          <w:color w:val="FF0000"/>
+        </w:rPr>
+        <w:t xml:space="preserve">, </w:t>
+      </w:r>
+      <w:proofErr w:type="spellStart"/>
+      <w:r>
+        <w:t>Php</w:t>
+      </w:r>
+      <w:proofErr w:type="spellEnd"/>
+      <w:r>
+        <w:t xml:space="preserve"> qui permet de compiler toutes les instructions faites en PHP, et </w:t>
+      </w:r>
+      <w:proofErr w:type="spellStart"/>
+      <w:r>
+        <w:t>PhpMyAdmin</w:t>
+      </w:r>
+      <w:proofErr w:type="spellEnd"/>
+      <w:r>
+        <w:t xml:space="preserve"> qui apporte une interface pour une base de données en </w:t>
+      </w:r>
+      <w:proofErr w:type="spellStart"/>
+      <w:r>
+        <w:t>MySql</w:t>
+      </w:r>
+      <w:proofErr w:type="spellEnd"/>
+      <w:r>
+        <w:t>.</w:t>
+      </w:r>
+    </w:p>
+    <w:p>
+      <w:r>
+        <w:t>Ensuite il faut déplacer le répertoire qui contient tous les fichiers du site dans le répertoire www qui se trouve dans le dossier d’installation de WAMP (par défaut C:/Program Files/</w:t>
+      </w:r>
+      <w:proofErr w:type="spellStart"/>
+      <w:r>
+        <w:t>Wamp</w:t>
+      </w:r>
+      <w:proofErr w:type="spellEnd"/>
+      <w:r>
+        <w:t>/www)</w:t>
+      </w:r>
+    </w:p>
+    <w:p>
+      <w:r>
+        <w:t xml:space="preserve">Lorsque le </w:t>
+      </w:r>
+      <w:proofErr w:type="spellStart"/>
+      <w:r>
+        <w:t>Wamp</w:t>
+      </w:r>
+      <w:proofErr w:type="spellEnd"/>
+      <w:r>
+        <w:t xml:space="preserve"> est lancé le site est accessible sur votre navigateur à l’adresse : </w:t>
+      </w:r>
+      <w:proofErr w:type="spellStart"/>
+      <w:r>
+        <w:t>localhost</w:t>
+      </w:r>
+      <w:proofErr w:type="spellEnd"/>
+      <w:r>
+        <w:t>/</w:t>
+      </w:r>
+      <w:proofErr w:type="spellStart"/>
+      <w:r>
+        <w:t>nomDossierSite</w:t>
+      </w:r>
+      <w:proofErr w:type="spellEnd"/>
+    </w:p>
+    <w:p/>
+    <w:p>
+      <w:pPr>
+        <w:rPr>
+          <w:strike/>
+          <w:color w:val="FF0000"/>
+        </w:rPr>
+      </w:pPr>
+      <w:r>
+        <w:rPr>
+          <w:strike/>
+          <w:color w:val="FF0000"/>
+        </w:rPr>
+        <w:t>(Pour que le site soit en ligne et accessible par tout le monde il faut que je me renseigne)</w:t>
+      </w:r>
+    </w:p>
+    <w:p>
+      <w:r>
+        <w:t>Pour pouvoir avoir un nom domaine personnalisé il faut acheter un nom de domaine qui a un prix dépendant du suffixe choisi (.net, .fr, .com …) généralement dans les 2€ HT /an</w:t>
+      </w:r>
+    </w:p>
+    <w:p/>
+    <w:p>
+      <w:pPr>
+        <w:pStyle w:val="Titre3"/>
+        <w:numPr>
+          <w:ilvl w:val="0"/>
+          <w:numId w:val="5"/>
+        </w:numPr>
+      </w:pPr>
+      <w:r>
+        <w:t>Héberger le site web via un hébergeur externe</w:t>
+      </w:r>
+    </w:p>
+    <w:p/>
+    <w:p>
+      <w:r>
+        <w:t>Il est possible de trouver des hébergeurs gratuit (</w:t>
+      </w:r>
+      <w:proofErr w:type="spellStart"/>
+      <w:r>
+        <w:t>alwaysData</w:t>
+      </w:r>
+      <w:proofErr w:type="spellEnd"/>
+      <w:r>
+        <w:t>, 000webhost) mais toutes les fonctionnalités ne seront pas disponibles ou payantes de plus le nom de domaine contiendra généralement un suffixe qui ne rends pas trop professionnel (nomSite.alwaysdata.com).</w:t>
+      </w:r>
+    </w:p>
+    <w:p/>
+    <w:p>
+      <w:r>
+        <w:t xml:space="preserve">Il y a aussi des hébergeurs payant </w:t>
+      </w:r>
+      <w:r>
+        <w:t xml:space="preserve">(OVH …) </w:t>
+      </w:r>
+      <w:r>
+        <w:t>où l’on loue la machine au m</w:t>
+      </w:r>
+      <w:r>
+        <w:t xml:space="preserve">ois (environ 10€/mois) en </w:t>
+      </w:r>
+      <w:proofErr w:type="spellStart"/>
+      <w:r>
+        <w:t>géner</w:t>
+      </w:r>
+      <w:r>
+        <w:t>al</w:t>
+      </w:r>
+      <w:proofErr w:type="spellEnd"/>
+      <w:r>
+        <w:t xml:space="preserve"> toutes les fonctionnalités y sont implémenter.</w:t>
+      </w:r>
+    </w:p>
+    <w:p/>
+    <w:p>
+      <w:r>
+        <w:lastRenderedPageBreak/>
+        <w:t>Pour pouvoir accéder à la machine distante il y a plusieurs accès possibles :</w:t>
+      </w:r>
+    </w:p>
+    <w:p>
+      <w:pPr>
+        <w:pStyle w:val="Paragraphedeliste"/>
+        <w:numPr>
+          <w:ilvl w:val="0"/>
+          <w:numId w:val="6"/>
+        </w:numPr>
+      </w:pPr>
+      <w:r>
+        <w:t xml:space="preserve">FTP : Grace a un logiciel comme </w:t>
+      </w:r>
+      <w:proofErr w:type="spellStart"/>
+      <w:r>
+        <w:t>FileZilla</w:t>
+      </w:r>
+      <w:proofErr w:type="spellEnd"/>
+      <w:r>
+        <w:t xml:space="preserve"> il est possible d’accéder au Disque dur de la machine distante pour y envoyer nos fichiers les identifiants nécessaire(hôte, port, nom utilisateur, mot de passe sont disponible sur le site de l’hébergeur</w:t>
+      </w:r>
+      <w:bookmarkStart w:id="7" w:name="_GoBack"/>
       <w:bookmarkEnd w:id="7"/>
-    </w:p>
-    <w:p>
-      <w:r>
-        <w:t>Pour ce qui est du serveur, deux choix sont envisageables : héberger le site web (ainsi que la base de données chez un hébergeur externe) ou acheter et installer son propre serveur.</w:t>
-      </w:r>
-    </w:p>
-    <w:p>
-      <w:r>
-        <w:t>Par souci de simplicité et de praticité, nous ne détaillerons que la solution avec l’hébergeur externe</w:t>
-      </w:r>
-      <w:r>
-        <w:t xml:space="preserve"> (des liens seront toutefois disponibles pour l’achat d’un serveur personnel)</w:t>
-      </w:r>
-    </w:p>
+      <w:r>
+        <w:t>.</w:t>
+      </w:r>
+    </w:p>
+    <w:p>
+      <w:pPr>
+        <w:pStyle w:val="Paragraphedeliste"/>
+        <w:numPr>
+          <w:ilvl w:val="0"/>
+          <w:numId w:val="6"/>
+        </w:numPr>
+      </w:pPr>
+      <w:r>
+        <w:t xml:space="preserve">SSH : Ce protocole est plus complexe à utiliser mais généralement plus sécurisé pour pouvoir accéder à la machine </w:t>
+      </w:r>
+      <w:proofErr w:type="spellStart"/>
+      <w:r>
+        <w:t>l</w:t>
+      </w:r>
+      <w:proofErr w:type="spellEnd"/>
+      <w:r>
+        <w:t xml:space="preserve"> faut utiliser l’invite de commande</w:t>
+      </w:r>
+    </w:p>
+    <w:p/>
+    <w:p/>
     <w:p/>
     <w:p>
       <w:r>
@@ -1307,7 +1581,23 @@
     </w:p>
     <w:p>
       <w:r>
-        <w:t>Ou même encore, on inclut direct un compte « admin » avec mdp « 123 » et il pourra changer le nom du compte et le mdp]</w:t>
+        <w:t xml:space="preserve">Ou même encore, on inclut direct un compte « admin » avec </w:t>
+      </w:r>
+      <w:proofErr w:type="spellStart"/>
+      <w:r>
+        <w:t>mdp</w:t>
+      </w:r>
+      <w:proofErr w:type="spellEnd"/>
+      <w:r>
+        <w:t xml:space="preserve"> « 123 » et il pourra changer le nom du compte et le </w:t>
+      </w:r>
+      <w:proofErr w:type="spellStart"/>
+      <w:r>
+        <w:t>mdp</w:t>
+      </w:r>
+      <w:proofErr w:type="spellEnd"/>
+      <w:r>
+        <w:t>]</w:t>
       </w:r>
     </w:p>
     <w:p/>
@@ -1321,9 +1611,14 @@
       </w:pPr>
       <w:bookmarkStart w:id="9" w:name="_Toc475788269"/>
       <w:r>
-        <w:t>Configurer le paiement via Paypal</w:t>
+        <w:t xml:space="preserve">Configurer le paiement via </w:t>
+      </w:r>
+      <w:proofErr w:type="spellStart"/>
+      <w:r>
+        <w:t>Paypal</w:t>
       </w:r>
       <w:bookmarkEnd w:id="9"/>
+      <w:proofErr w:type="spellEnd"/>
     </w:p>
     <w:p/>
     <w:sectPr>
@@ -1339,6 +1634,297 @@
 <file path=word/numbering.xml><?xml version="1.0" encoding="utf-8"?>
 <w:numbering xmlns:wpc="http://schemas.microsoft.com/office/word/2010/wordprocessingCanvas" xmlns:cx="http://schemas.microsoft.com/office/drawing/2014/chartex" xmlns:cx1="http://schemas.microsoft.com/office/drawing/2015/9/8/chartex" xmlns:cx2="http://schemas.microsoft.com/office/drawing/2015/10/21/chartex" xmlns:cx3="http://schemas.microsoft.com/office/drawing/2016/5/9/chartex" xmlns:cx4="http://schemas.microsoft.com/office/drawing/2016/5/10/chartex" xmlns:cx5="http://schemas.microsoft.com/office/drawing/2016/5/11/chartex" xmlns:mc="http://schemas.openxmlformats.org/markup-compatibility/2006" xmlns:o="urn:schemas-microsoft-com:office:office" xmlns:r="http://schemas.openxmlformats.org/officeDocument/2006/relationships" xmlns:m="http://schemas.openxmlformats.org/officeDocument/2006/math" xmlns:v="urn:schemas-microsoft-com:vml" xmlns:wp14="http://schemas.microsoft.com/office/word/2010/wordprocessingDrawing" xmlns:wp="http://schemas.openxmlformats.org/drawingml/2006/wordprocessingDrawing" xmlns:w10="urn:schemas-microsoft-com:office:word" xmlns:w="http://schemas.openxmlformats.org/wordprocessingml/2006/main" xmlns:w14="http://schemas.microsoft.com/office/word/2010/wordml" xmlns:w15="http://schemas.microsoft.com/office/word/2012/wordml" xmlns:w16se="http://schemas.microsoft.com/office/word/2015/wordml/symex" xmlns:wpg="http://schemas.microsoft.com/office/word/2010/wordprocessingGroup" xmlns:wpi="http://schemas.microsoft.com/office/word/2010/wordprocessingInk" xmlns:wne="http://schemas.microsoft.com/office/word/2006/wordml" xmlns:wps="http://schemas.microsoft.com/office/word/2010/wordprocessingShape" mc:Ignorable="w14 w15 w16se wp14">
   <w:abstractNum w:abstractNumId="0" w15:restartNumberingAfterBreak="0">
+    <w:nsid w:val="0CD73CA1"/>
+    <w:multiLevelType w:val="hybridMultilevel"/>
+    <w:tmpl w:val="3D622A94"/>
+    <w:lvl w:ilvl="0" w:tplc="040C0001">
+      <w:start w:val="1"/>
+      <w:numFmt w:val="bullet"/>
+      <w:lvlText w:val=""/>
+      <w:lvlJc w:val="left"/>
+      <w:pPr>
+        <w:ind w:left="720" w:hanging="360"/>
+      </w:pPr>
+      <w:rPr>
+        <w:rFonts w:ascii="Symbol" w:hAnsi="Symbol" w:hint="default"/>
+      </w:rPr>
+    </w:lvl>
+    <w:lvl w:ilvl="1" w:tplc="040C0003" w:tentative="1">
+      <w:start w:val="1"/>
+      <w:numFmt w:val="bullet"/>
+      <w:lvlText w:val="o"/>
+      <w:lvlJc w:val="left"/>
+      <w:pPr>
+        <w:ind w:left="1440" w:hanging="360"/>
+      </w:pPr>
+      <w:rPr>
+        <w:rFonts w:ascii="Courier New" w:hAnsi="Courier New" w:cs="Courier New" w:hint="default"/>
+      </w:rPr>
+    </w:lvl>
+    <w:lvl w:ilvl="2" w:tplc="040C0005" w:tentative="1">
+      <w:start w:val="1"/>
+      <w:numFmt w:val="bullet"/>
+      <w:lvlText w:val=""/>
+      <w:lvlJc w:val="left"/>
+      <w:pPr>
+        <w:ind w:left="2160" w:hanging="360"/>
+      </w:pPr>
+      <w:rPr>
+        <w:rFonts w:ascii="Wingdings" w:hAnsi="Wingdings" w:hint="default"/>
+      </w:rPr>
+    </w:lvl>
+    <w:lvl w:ilvl="3" w:tplc="040C0001" w:tentative="1">
+      <w:start w:val="1"/>
+      <w:numFmt w:val="bullet"/>
+      <w:lvlText w:val=""/>
+      <w:lvlJc w:val="left"/>
+      <w:pPr>
+        <w:ind w:left="2880" w:hanging="360"/>
+      </w:pPr>
+      <w:rPr>
+        <w:rFonts w:ascii="Symbol" w:hAnsi="Symbol" w:hint="default"/>
+      </w:rPr>
+    </w:lvl>
+    <w:lvl w:ilvl="4" w:tplc="040C0003" w:tentative="1">
+      <w:start w:val="1"/>
+      <w:numFmt w:val="bullet"/>
+      <w:lvlText w:val="o"/>
+      <w:lvlJc w:val="left"/>
+      <w:pPr>
+        <w:ind w:left="3600" w:hanging="360"/>
+      </w:pPr>
+      <w:rPr>
+        <w:rFonts w:ascii="Courier New" w:hAnsi="Courier New" w:cs="Courier New" w:hint="default"/>
+      </w:rPr>
+    </w:lvl>
+    <w:lvl w:ilvl="5" w:tplc="040C0005" w:tentative="1">
+      <w:start w:val="1"/>
+      <w:numFmt w:val="bullet"/>
+      <w:lvlText w:val=""/>
+      <w:lvlJc w:val="left"/>
+      <w:pPr>
+        <w:ind w:left="4320" w:hanging="360"/>
+      </w:pPr>
+      <w:rPr>
+        <w:rFonts w:ascii="Wingdings" w:hAnsi="Wingdings" w:hint="default"/>
+      </w:rPr>
+    </w:lvl>
+    <w:lvl w:ilvl="6" w:tplc="040C0001" w:tentative="1">
+      <w:start w:val="1"/>
+      <w:numFmt w:val="bullet"/>
+      <w:lvlText w:val=""/>
+      <w:lvlJc w:val="left"/>
+      <w:pPr>
+        <w:ind w:left="5040" w:hanging="360"/>
+      </w:pPr>
+      <w:rPr>
+        <w:rFonts w:ascii="Symbol" w:hAnsi="Symbol" w:hint="default"/>
+      </w:rPr>
+    </w:lvl>
+    <w:lvl w:ilvl="7" w:tplc="040C0003" w:tentative="1">
+      <w:start w:val="1"/>
+      <w:numFmt w:val="bullet"/>
+      <w:lvlText w:val="o"/>
+      <w:lvlJc w:val="left"/>
+      <w:pPr>
+        <w:ind w:left="5760" w:hanging="360"/>
+      </w:pPr>
+      <w:rPr>
+        <w:rFonts w:ascii="Courier New" w:hAnsi="Courier New" w:cs="Courier New" w:hint="default"/>
+      </w:rPr>
+    </w:lvl>
+    <w:lvl w:ilvl="8" w:tplc="040C0005" w:tentative="1">
+      <w:start w:val="1"/>
+      <w:numFmt w:val="bullet"/>
+      <w:lvlText w:val=""/>
+      <w:lvlJc w:val="left"/>
+      <w:pPr>
+        <w:ind w:left="6480" w:hanging="360"/>
+      </w:pPr>
+      <w:rPr>
+        <w:rFonts w:ascii="Wingdings" w:hAnsi="Wingdings" w:hint="default"/>
+      </w:rPr>
+    </w:lvl>
+  </w:abstractNum>
+  <w:abstractNum w:abstractNumId="1" w15:restartNumberingAfterBreak="0">
+    <w:nsid w:val="16672F9F"/>
+    <w:multiLevelType w:val="hybridMultilevel"/>
+    <w:tmpl w:val="543E4CF8"/>
+    <w:lvl w:ilvl="0" w:tplc="040C0019">
+      <w:start w:val="1"/>
+      <w:numFmt w:val="lowerLetter"/>
+      <w:lvlText w:val="%1."/>
+      <w:lvlJc w:val="left"/>
+      <w:pPr>
+        <w:ind w:left="720" w:hanging="360"/>
+      </w:pPr>
+      <w:rPr>
+        <w:rFonts w:hint="default"/>
+      </w:rPr>
+    </w:lvl>
+    <w:lvl w:ilvl="1" w:tplc="040C0019" w:tentative="1">
+      <w:start w:val="1"/>
+      <w:numFmt w:val="lowerLetter"/>
+      <w:lvlText w:val="%2."/>
+      <w:lvlJc w:val="left"/>
+      <w:pPr>
+        <w:ind w:left="1440" w:hanging="360"/>
+      </w:pPr>
+    </w:lvl>
+    <w:lvl w:ilvl="2" w:tplc="040C001B" w:tentative="1">
+      <w:start w:val="1"/>
+      <w:numFmt w:val="lowerRoman"/>
+      <w:lvlText w:val="%3."/>
+      <w:lvlJc w:val="right"/>
+      <w:pPr>
+        <w:ind w:left="2160" w:hanging="180"/>
+      </w:pPr>
+    </w:lvl>
+    <w:lvl w:ilvl="3" w:tplc="040C000F" w:tentative="1">
+      <w:start w:val="1"/>
+      <w:numFmt w:val="decimal"/>
+      <w:lvlText w:val="%4."/>
+      <w:lvlJc w:val="left"/>
+      <w:pPr>
+        <w:ind w:left="2880" w:hanging="360"/>
+      </w:pPr>
+    </w:lvl>
+    <w:lvl w:ilvl="4" w:tplc="040C0019" w:tentative="1">
+      <w:start w:val="1"/>
+      <w:numFmt w:val="lowerLetter"/>
+      <w:lvlText w:val="%5."/>
+      <w:lvlJc w:val="left"/>
+      <w:pPr>
+        <w:ind w:left="3600" w:hanging="360"/>
+      </w:pPr>
+    </w:lvl>
+    <w:lvl w:ilvl="5" w:tplc="040C001B" w:tentative="1">
+      <w:start w:val="1"/>
+      <w:numFmt w:val="lowerRoman"/>
+      <w:lvlText w:val="%6."/>
+      <w:lvlJc w:val="right"/>
+      <w:pPr>
+        <w:ind w:left="4320" w:hanging="180"/>
+      </w:pPr>
+    </w:lvl>
+    <w:lvl w:ilvl="6" w:tplc="040C000F" w:tentative="1">
+      <w:start w:val="1"/>
+      <w:numFmt w:val="decimal"/>
+      <w:lvlText w:val="%7."/>
+      <w:lvlJc w:val="left"/>
+      <w:pPr>
+        <w:ind w:left="5040" w:hanging="360"/>
+      </w:pPr>
+    </w:lvl>
+    <w:lvl w:ilvl="7" w:tplc="040C0019" w:tentative="1">
+      <w:start w:val="1"/>
+      <w:numFmt w:val="lowerLetter"/>
+      <w:lvlText w:val="%8."/>
+      <w:lvlJc w:val="left"/>
+      <w:pPr>
+        <w:ind w:left="5760" w:hanging="360"/>
+      </w:pPr>
+    </w:lvl>
+    <w:lvl w:ilvl="8" w:tplc="040C001B" w:tentative="1">
+      <w:start w:val="1"/>
+      <w:numFmt w:val="lowerRoman"/>
+      <w:lvlText w:val="%9."/>
+      <w:lvlJc w:val="right"/>
+      <w:pPr>
+        <w:ind w:left="6480" w:hanging="180"/>
+      </w:pPr>
+    </w:lvl>
+  </w:abstractNum>
+  <w:abstractNum w:abstractNumId="2" w15:restartNumberingAfterBreak="0">
+    <w:nsid w:val="1FBE7EAF"/>
+    <w:multiLevelType w:val="hybridMultilevel"/>
+    <w:tmpl w:val="A2869640"/>
+    <w:lvl w:ilvl="0" w:tplc="040C0019">
+      <w:start w:val="1"/>
+      <w:numFmt w:val="lowerLetter"/>
+      <w:lvlText w:val="%1."/>
+      <w:lvlJc w:val="left"/>
+      <w:pPr>
+        <w:ind w:left="720" w:hanging="360"/>
+      </w:pPr>
+      <w:rPr>
+        <w:rFonts w:hint="default"/>
+      </w:rPr>
+    </w:lvl>
+    <w:lvl w:ilvl="1" w:tplc="040C0019" w:tentative="1">
+      <w:start w:val="1"/>
+      <w:numFmt w:val="lowerLetter"/>
+      <w:lvlText w:val="%2."/>
+      <w:lvlJc w:val="left"/>
+      <w:pPr>
+        <w:ind w:left="1440" w:hanging="360"/>
+      </w:pPr>
+    </w:lvl>
+    <w:lvl w:ilvl="2" w:tplc="040C001B" w:tentative="1">
+      <w:start w:val="1"/>
+      <w:numFmt w:val="lowerRoman"/>
+      <w:lvlText w:val="%3."/>
+      <w:lvlJc w:val="right"/>
+      <w:pPr>
+        <w:ind w:left="2160" w:hanging="180"/>
+      </w:pPr>
+    </w:lvl>
+    <w:lvl w:ilvl="3" w:tplc="040C000F" w:tentative="1">
+      <w:start w:val="1"/>
+      <w:numFmt w:val="decimal"/>
+      <w:lvlText w:val="%4."/>
+      <w:lvlJc w:val="left"/>
+      <w:pPr>
+        <w:ind w:left="2880" w:hanging="360"/>
+      </w:pPr>
+    </w:lvl>
+    <w:lvl w:ilvl="4" w:tplc="040C0019" w:tentative="1">
+      <w:start w:val="1"/>
+      <w:numFmt w:val="lowerLetter"/>
+      <w:lvlText w:val="%5."/>
+      <w:lvlJc w:val="left"/>
+      <w:pPr>
+        <w:ind w:left="3600" w:hanging="360"/>
+      </w:pPr>
+    </w:lvl>
+    <w:lvl w:ilvl="5" w:tplc="040C001B" w:tentative="1">
+      <w:start w:val="1"/>
+      <w:numFmt w:val="lowerRoman"/>
+      <w:lvlText w:val="%6."/>
+      <w:lvlJc w:val="right"/>
+      <w:pPr>
+        <w:ind w:left="4320" w:hanging="180"/>
+      </w:pPr>
+    </w:lvl>
+    <w:lvl w:ilvl="6" w:tplc="040C000F" w:tentative="1">
+      <w:start w:val="1"/>
+      <w:numFmt w:val="decimal"/>
+      <w:lvlText w:val="%7."/>
+      <w:lvlJc w:val="left"/>
+      <w:pPr>
+        <w:ind w:left="5040" w:hanging="360"/>
+      </w:pPr>
+    </w:lvl>
+    <w:lvl w:ilvl="7" w:tplc="040C0019" w:tentative="1">
+      <w:start w:val="1"/>
+      <w:numFmt w:val="lowerLetter"/>
+      <w:lvlText w:val="%8."/>
+      <w:lvlJc w:val="left"/>
+      <w:pPr>
+        <w:ind w:left="5760" w:hanging="360"/>
+      </w:pPr>
+    </w:lvl>
+    <w:lvl w:ilvl="8" w:tplc="040C001B" w:tentative="1">
+      <w:start w:val="1"/>
+      <w:numFmt w:val="lowerRoman"/>
+      <w:lvlText w:val="%9."/>
+      <w:lvlJc w:val="right"/>
+      <w:pPr>
+        <w:ind w:left="6480" w:hanging="180"/>
+      </w:pPr>
+    </w:lvl>
+  </w:abstractNum>
+  <w:abstractNum w:abstractNumId="3" w15:restartNumberingAfterBreak="0">
     <w:nsid w:val="249B03BF"/>
     <w:multiLevelType w:val="hybridMultilevel"/>
     <w:tmpl w:val="C43E1F2C"/>
@@ -1451,7 +2037,7 @@
       </w:rPr>
     </w:lvl>
   </w:abstractNum>
-  <w:abstractNum w:abstractNumId="1" w15:restartNumberingAfterBreak="0">
+  <w:abstractNum w:abstractNumId="4" w15:restartNumberingAfterBreak="0">
     <w:nsid w:val="3DDC60B0"/>
     <w:multiLevelType w:val="hybridMultilevel"/>
     <w:tmpl w:val="259632A2"/>
@@ -1564,7 +2150,7 @@
       </w:rPr>
     </w:lvl>
   </w:abstractNum>
-  <w:abstractNum w:abstractNumId="2" w15:restartNumberingAfterBreak="0">
+  <w:abstractNum w:abstractNumId="5" w15:restartNumberingAfterBreak="0">
     <w:nsid w:val="47F427BA"/>
     <w:multiLevelType w:val="hybridMultilevel"/>
     <w:tmpl w:val="7D04847C"/>
@@ -1654,12 +2240,21 @@
     </w:lvl>
   </w:abstractNum>
   <w:num w:numId="1">
+    <w:abstractNumId w:val="4"/>
+  </w:num>
+  <w:num w:numId="2">
+    <w:abstractNumId w:val="5"/>
+  </w:num>
+  <w:num w:numId="3">
+    <w:abstractNumId w:val="3"/>
+  </w:num>
+  <w:num w:numId="4">
+    <w:abstractNumId w:val="2"/>
+  </w:num>
+  <w:num w:numId="5">
     <w:abstractNumId w:val="1"/>
   </w:num>
-  <w:num w:numId="2">
-    <w:abstractNumId w:val="2"/>
-  </w:num>
-  <w:num w:numId="3">
+  <w:num w:numId="6">
     <w:abstractNumId w:val="0"/>
   </w:num>
 </w:numbering>
@@ -2105,6 +2700,28 @@
       <w:szCs w:val="26"/>
     </w:rPr>
   </w:style>
+  <w:style w:type="paragraph" w:styleId="Titre3">
+    <w:name w:val="heading 3"/>
+    <w:basedOn w:val="Normal"/>
+    <w:next w:val="Normal"/>
+    <w:link w:val="Titre3Car"/>
+    <w:uiPriority w:val="9"/>
+    <w:unhideWhenUsed/>
+    <w:qFormat/>
+    <w:rsid w:val="00EE7FE8"/>
+    <w:pPr>
+      <w:keepNext/>
+      <w:keepLines/>
+      <w:spacing w:before="40" w:after="0"/>
+      <w:outlineLvl w:val="2"/>
+    </w:pPr>
+    <w:rPr>
+      <w:rFonts w:asciiTheme="majorHAnsi" w:eastAsiaTheme="majorEastAsia" w:hAnsiTheme="majorHAnsi" w:cstheme="majorBidi"/>
+      <w:color w:val="1F3763" w:themeColor="accent1" w:themeShade="7F"/>
+      <w:sz w:val="24"/>
+      <w:szCs w:val="24"/>
+    </w:rPr>
+  </w:style>
   <w:style w:type="character" w:default="1" w:styleId="Policepardfaut">
     <w:name w:val="Default Paragraph Font"/>
     <w:uiPriority w:val="1"/>
@@ -2218,6 +2835,19 @@
     <w:rPr>
       <w:color w:val="0563C1" w:themeColor="hyperlink"/>
       <w:u w:val="single"/>
+    </w:rPr>
+  </w:style>
+  <w:style w:type="character" w:customStyle="1" w:styleId="Titre3Car">
+    <w:name w:val="Titre 3 Car"/>
+    <w:basedOn w:val="Policepardfaut"/>
+    <w:link w:val="Titre3"/>
+    <w:uiPriority w:val="9"/>
+    <w:rsid w:val="00EE7FE8"/>
+    <w:rPr>
+      <w:rFonts w:asciiTheme="majorHAnsi" w:eastAsiaTheme="majorEastAsia" w:hAnsiTheme="majorHAnsi" w:cstheme="majorBidi"/>
+      <w:color w:val="1F3763" w:themeColor="accent1" w:themeShade="7F"/>
+      <w:sz w:val="24"/>
+      <w:szCs w:val="24"/>
     </w:rPr>
   </w:style>
 </w:styles>
@@ -2523,7 +3153,7 @@
 </file>
 
 <file path=customXml/itemProps1.xml><?xml version="1.0" encoding="utf-8"?>
-<ds:datastoreItem xmlns:ds="http://schemas.openxmlformats.org/officeDocument/2006/customXml" ds:itemID="{A037B51E-41C6-40E4-830B-D287CEBF7404}">
+<ds:datastoreItem xmlns:ds="http://schemas.openxmlformats.org/officeDocument/2006/customXml" ds:itemID="{62C7F44A-CEDD-49CD-8E2D-3DFF4BAD7E04}">
   <ds:schemaRefs>
     <ds:schemaRef ds:uri="http://schemas.openxmlformats.org/officeDocument/2006/bibliography"/>
   </ds:schemaRefs>

</xml_diff>

<commit_message>
Ajout des choix des technologies au rapport
</commit_message>
<xml_diff>
--- a/Rapport.docx
+++ b/Rapport.docx
@@ -1,6 +1,6 @@
 
 <file path=word/document.xml><?xml version="1.0" encoding="utf-8"?>
-<w:document xmlns:wpc="http://schemas.microsoft.com/office/word/2010/wordprocessingCanvas" xmlns:cx="http://schemas.microsoft.com/office/drawing/2014/chartex" xmlns:cx1="http://schemas.microsoft.com/office/drawing/2015/9/8/chartex" xmlns:cx2="http://schemas.microsoft.com/office/drawing/2015/10/21/chartex" xmlns:cx3="http://schemas.microsoft.com/office/drawing/2016/5/9/chartex" xmlns:cx4="http://schemas.microsoft.com/office/drawing/2016/5/10/chartex" xmlns:cx5="http://schemas.microsoft.com/office/drawing/2016/5/11/chartex" xmlns:mc="http://schemas.openxmlformats.org/markup-compatibility/2006" xmlns:o="urn:schemas-microsoft-com:office:office" xmlns:r="http://schemas.openxmlformats.org/officeDocument/2006/relationships" xmlns:m="http://schemas.openxmlformats.org/officeDocument/2006/math" xmlns:v="urn:schemas-microsoft-com:vml" xmlns:wp14="http://schemas.microsoft.com/office/word/2010/wordprocessingDrawing" xmlns:wp="http://schemas.openxmlformats.org/drawingml/2006/wordprocessingDrawing" xmlns:w10="urn:schemas-microsoft-com:office:word" xmlns:w="http://schemas.openxmlformats.org/wordprocessingml/2006/main" xmlns:w14="http://schemas.microsoft.com/office/word/2010/wordml" xmlns:w15="http://schemas.microsoft.com/office/word/2012/wordml" xmlns:w16se="http://schemas.microsoft.com/office/word/2015/wordml/symex" xmlns:wpg="http://schemas.microsoft.com/office/word/2010/wordprocessingGroup" xmlns:wpi="http://schemas.microsoft.com/office/word/2010/wordprocessingInk" xmlns:wne="http://schemas.microsoft.com/office/word/2006/wordml" xmlns:wps="http://schemas.microsoft.com/office/word/2010/wordprocessingShape" mc:Ignorable="w14 w15 w16se wp14">
+<w:document xmlns:wpc="http://schemas.microsoft.com/office/word/2010/wordprocessingCanvas" xmlns:cx="http://schemas.microsoft.com/office/drawing/2014/chartex" xmlns:cx1="http://schemas.microsoft.com/office/drawing/2015/9/8/chartex" xmlns:cx2="http://schemas.microsoft.com/office/drawing/2015/10/21/chartex" xmlns:mc="http://schemas.openxmlformats.org/markup-compatibility/2006" xmlns:o="urn:schemas-microsoft-com:office:office" xmlns:r="http://schemas.openxmlformats.org/officeDocument/2006/relationships" xmlns:m="http://schemas.openxmlformats.org/officeDocument/2006/math" xmlns:v="urn:schemas-microsoft-com:vml" xmlns:wp14="http://schemas.microsoft.com/office/word/2010/wordprocessingDrawing" xmlns:wp="http://schemas.openxmlformats.org/drawingml/2006/wordprocessingDrawing" xmlns:w10="urn:schemas-microsoft-com:office:word" xmlns:w="http://schemas.openxmlformats.org/wordprocessingml/2006/main" xmlns:w14="http://schemas.microsoft.com/office/word/2010/wordml" xmlns:w15="http://schemas.microsoft.com/office/word/2012/wordml" xmlns:w16se="http://schemas.microsoft.com/office/word/2015/wordml/symex" xmlns:wpg="http://schemas.microsoft.com/office/word/2010/wordprocessingGroup" xmlns:wpi="http://schemas.microsoft.com/office/word/2010/wordprocessingInk" xmlns:wne="http://schemas.microsoft.com/office/word/2006/wordml" xmlns:wps="http://schemas.microsoft.com/office/word/2010/wordprocessingShape" mc:Ignorable="w14 w15 w16se wp14">
   <w:body>
     <w:sdt>
       <w:sdtPr>
@@ -875,7 +875,16 @@
     </w:p>
     <w:p>
       <w:r>
-        <w:t>Par conséquent, nous avons choisi de rédiger ce rapport [en 4 parties dont 1 sur les licornes…]</w:t>
+        <w:t>Par conséquent, nous avons choisi de rédiger ce rapport [</w:t>
+      </w:r>
+      <w:r>
+        <w:rPr>
+          <w:highlight w:val="yellow"/>
+        </w:rPr>
+        <w:t>en 4 parties dont 1 sur les licornes…</w:t>
+      </w:r>
+      <w:r>
+        <w:t>]</w:t>
       </w:r>
     </w:p>
     <w:p/>
@@ -899,40 +908,86 @@
     </w:p>
     <w:p>
       <w:r>
-        <w:t>Tout d’abord on peut se connecter et s’inscrire au site :</w:t>
-      </w:r>
-    </w:p>
-    <w:p>
-      <w:r>
-        <w:t>On peut voir la carte qui nous liste les produits et les menus disponibles avec une description, une image ainsi que le prix, c’est via cette page que l’on peut les ajouter au panier.</w:t>
-      </w:r>
-    </w:p>
-    <w:p>
-      <w:r>
-        <w:t>Il y a une autre page montrant les avis des utilisateurs, pour pouvoir poster son avis, voter pour un avis ou le signaler il faut être connecté.</w:t>
-      </w:r>
-    </w:p>
-    <w:p>
-      <w:r>
-        <w:t>Il est possible de faire une recherche via le champ disponible dans le bandeau il est permet de rechercher des produits dans la carte</w:t>
-      </w:r>
-    </w:p>
-    <w:p>
-      <w:r>
-        <w:t>Il y a une page panier qui affiche tous les produits que l’on lui a ajouté avec le prix total pour pouvoir payer le panier il faut se connecter au site, on nous propose alors le type de commande souhaitée ensuit on peut payer via PayPal.</w:t>
-      </w:r>
-    </w:p>
-    <w:p>
-      <w:r>
-        <w:t>Dans le pied de page (</w:t>
-      </w:r>
-      <w:proofErr w:type="spellStart"/>
-      <w:r>
-        <w:t>footer</w:t>
-      </w:r>
-      <w:proofErr w:type="spellEnd"/>
-      <w:r>
-        <w:t>) il est possible d’accéder à la page contact qui affiche les informations sur le magasin de sushi</w:t>
+        <w:t xml:space="preserve">Tout d’abord on peut se connecter et s’inscrire </w:t>
+      </w:r>
+      <w:r>
+        <w:t>sur le</w:t>
+      </w:r>
+      <w:r>
+        <w:t xml:space="preserve"> site :</w:t>
+      </w:r>
+    </w:p>
+    <w:p>
+      <w:r>
+        <w:t>On peut voir la carte qui liste les produits et les menus disponibles avec une description, une image ainsi que le prix, c’est via cette page que l’on peut les ajouter au panier.</w:t>
+      </w:r>
+    </w:p>
+    <w:p>
+      <w:r>
+        <w:t>Il y a une autre page mon</w:t>
+      </w:r>
+      <w:r>
+        <w:t>trant les avis des utilisateurs.</w:t>
+      </w:r>
+      <w:r>
+        <w:t xml:space="preserve"> </w:t>
+      </w:r>
+      <w:r>
+        <w:t>Pour</w:t>
+      </w:r>
+      <w:r>
+        <w:t xml:space="preserve"> pouvoir poster son avis, voter pour un avis ou le signaler il faut être connecté.</w:t>
+      </w:r>
+    </w:p>
+    <w:p>
+      <w:r>
+        <w:t>Il est possible de faire une recherche via le champ disponible dans le bandeau</w:t>
+      </w:r>
+      <w:r>
+        <w:t>.</w:t>
+      </w:r>
+      <w:r>
+        <w:t xml:space="preserve"> </w:t>
+      </w:r>
+      <w:r>
+        <w:t>I</w:t>
+      </w:r>
+      <w:r>
+        <w:t>l permet de rechercher des produits dans la carte</w:t>
+      </w:r>
+    </w:p>
+    <w:p>
+      <w:r>
+        <w:t>Il y a une page panier qui affiche tous les produits que l’on lui a ajouté avec le prix total</w:t>
+      </w:r>
+      <w:r>
+        <w:t>.</w:t>
+      </w:r>
+      <w:r>
+        <w:t xml:space="preserve"> </w:t>
+      </w:r>
+      <w:r>
+        <w:t>P</w:t>
+      </w:r>
+      <w:r>
+        <w:t>our pouvoir payer le panier il faut se connecter au site, on nous propose alors le type de commande souhaitée</w:t>
+      </w:r>
+      <w:r>
+        <w:t>,</w:t>
+      </w:r>
+      <w:r>
+        <w:t xml:space="preserve"> ensuit</w:t>
+      </w:r>
+      <w:r>
+        <w:t>e</w:t>
+      </w:r>
+      <w:r>
+        <w:t xml:space="preserve"> on peut payer via PayPal.</w:t>
+      </w:r>
+    </w:p>
+    <w:p>
+      <w:r>
+        <w:t>Dans le pied de page (footer) il est possible d’accéder à la page contact qui affiche les informations sur le magasin de sushi</w:t>
       </w:r>
       <w:r>
         <w:t xml:space="preserve"> il y a aussi un formulaire pour envoyer un mail au magasin.</w:t>
@@ -960,12 +1015,30 @@
     </w:p>
     <w:p>
       <w:r>
-        <w:t>Consulte panier : Affiche le panier</w:t>
-      </w:r>
-    </w:p>
-    <w:p>
-      <w:r>
-        <w:t>Historique commande : affiche l’historique de tous les commandes passées par l’utilisateur de la plus récente à la plus ancienne, pour chaque commande on peut voir le détail de celle-ci.</w:t>
+        <w:t>Consulte</w:t>
+      </w:r>
+      <w:r>
+        <w:t>r</w:t>
+      </w:r>
+      <w:r>
+        <w:t xml:space="preserve"> panier : Affiche le panier</w:t>
+      </w:r>
+    </w:p>
+    <w:p>
+      <w:r>
+        <w:t>Historique commande</w:t>
+      </w:r>
+      <w:r>
+        <w:t>s</w:t>
+      </w:r>
+      <w:r>
+        <w:t> : affiche l’historique de tou</w:t>
+      </w:r>
+      <w:r>
+        <w:t>te</w:t>
+      </w:r>
+      <w:r>
+        <w:t>s les commandes passées par l’utilisateur de la plus récente à la plus ancienne, pour chaque commande on peut voir le détail de celle-ci.</w:t>
       </w:r>
     </w:p>
     <w:p>
@@ -1013,13 +1086,25 @@
         </w:numPr>
       </w:pPr>
       <w:r>
+        <w:rPr>
+          <w:b/>
+        </w:rPr>
         <w:t>PHP</w:t>
       </w:r>
       <w:r>
-        <w:t xml:space="preserve"> : Permet de générer des pages </w:t>
+        <w:t xml:space="preserve"> : </w:t>
+      </w:r>
+      <w:r>
+        <w:t>Ce langage p</w:t>
+      </w:r>
+      <w:r>
+        <w:t xml:space="preserve">ermet de générer des pages </w:t>
       </w:r>
       <w:r>
         <w:t>HTML</w:t>
+      </w:r>
+      <w:r>
+        <w:t xml:space="preserve"> de façon dynamique (C’est-à-dire que le contenu de la page change d’un utilisateur à un autre). Il a l’avantage d’être facile à utiliser et d’intégrer beaucoup de plugin pour, par exemple, l’accès à une base de données ou le paiement PayPal.</w:t>
       </w:r>
     </w:p>
     <w:p>
@@ -1031,10 +1116,25 @@
         </w:numPr>
       </w:pPr>
       <w:r>
+        <w:rPr>
+          <w:b/>
+        </w:rPr>
         <w:t>PDO</w:t>
       </w:r>
       <w:r>
-        <w:t> : Permet la lia</w:t>
+        <w:t> :</w:t>
+      </w:r>
+      <w:r>
+        <w:t xml:space="preserve"> C’est un plugin qui</w:t>
+      </w:r>
+      <w:r>
+        <w:t xml:space="preserve"> </w:t>
+      </w:r>
+      <w:r>
+        <w:t>p</w:t>
+      </w:r>
+      <w:r>
+        <w:t>ermet la lia</w:t>
       </w:r>
       <w:r>
         <w:t>i</w:t>
@@ -1047,6 +1147,9 @@
       </w:r>
       <w:r>
         <w:t>P afin d’envoyer des ordres à la base de données</w:t>
+      </w:r>
+      <w:r>
+        <w:t>. Contrairement à d’autres plugins similaires on peut l’utiliser avec plusieurs types de bases de données ce qui permet de passer d’une BD à une autre sans changer l’architecture du site.</w:t>
       </w:r>
     </w:p>
     <w:p>
@@ -1058,10 +1161,25 @@
         </w:numPr>
       </w:pPr>
       <w:r>
-        <w:t>HTML 5</w:t>
-      </w:r>
-      <w:r>
-        <w:t> : Utilisé pour créer les pages Web</w:t>
+        <w:rPr>
+          <w:b/>
+        </w:rPr>
+        <w:t>HTML</w:t>
+      </w:r>
+      <w:r>
+        <w:t xml:space="preserve"> </w:t>
+      </w:r>
+      <w:r>
+        <w:rPr>
+          <w:b/>
+        </w:rPr>
+        <w:t>5</w:t>
+      </w:r>
+      <w:r>
+        <w:t xml:space="preserve"> : </w:t>
+      </w:r>
+      <w:r>
+        <w:t>Il s’agit du langage incontournable pour créer un site web.</w:t>
       </w:r>
     </w:p>
     <w:p>
@@ -1073,16 +1191,22 @@
         </w:numPr>
       </w:pPr>
       <w:r>
+        <w:rPr>
+          <w:b/>
+        </w:rPr>
         <w:t>CSS 3</w:t>
       </w:r>
       <w:r>
         <w:t xml:space="preserve"> : </w:t>
       </w:r>
       <w:r>
-        <w:t>U</w:t>
-      </w:r>
-      <w:r>
-        <w:t>tilisé pour mettre en page le site web</w:t>
+        <w:t xml:space="preserve">Ce langage sert à </w:t>
+      </w:r>
+      <w:r>
+        <w:t>mettre en page le site web</w:t>
+      </w:r>
+      <w:r>
+        <w:t>.</w:t>
       </w:r>
     </w:p>
     <w:p>
@@ -1093,16 +1217,29 @@
           <w:numId w:val="1"/>
         </w:numPr>
       </w:pPr>
-      <w:proofErr w:type="spellStart"/>
-      <w:r>
+      <w:r>
+        <w:rPr>
+          <w:b/>
+        </w:rPr>
         <w:t>BootS</w:t>
       </w:r>
       <w:r>
+        <w:rPr>
+          <w:b/>
+        </w:rPr>
         <w:t>trap</w:t>
       </w:r>
-      <w:proofErr w:type="spellEnd"/>
-      <w:r>
-        <w:t> : Utilisé pour la mise en page des éléments afin que le site soit responsif grâce à des class déjà faite</w:t>
+      <w:r>
+        <w:t xml:space="preserve"> : </w:t>
+      </w:r>
+      <w:r>
+        <w:t xml:space="preserve">Il s’agit d’un Framework pour CSS et JavaScript (il intègre en particulier JQuery). Il offre </w:t>
+      </w:r>
+      <w:r>
+        <w:t>plusieurs classes CSS et des scripts JQuery pour faciliter la mise en page du site et l’intégration d’éléments d’animations (fenêtre modale, bouton déroulants…).</w:t>
+      </w:r>
+      <w:r>
+        <w:t xml:space="preserve"> </w:t>
       </w:r>
     </w:p>
     <w:p>
@@ -1114,19 +1251,22 @@
         </w:numPr>
       </w:pPr>
       <w:r>
+        <w:rPr>
+          <w:b/>
+        </w:rPr>
         <w:t>JavaS</w:t>
       </w:r>
       <w:r>
-        <w:t xml:space="preserve">cript : </w:t>
-      </w:r>
-      <w:r>
-        <w:t>Utilisé notamment pour afficher des fenêtres modal</w:t>
-      </w:r>
-      <w:r>
-        <w:t>es et la gestion de divers évène</w:t>
-      </w:r>
-      <w:r>
-        <w:t>ments</w:t>
+        <w:rPr>
+          <w:b/>
+        </w:rPr>
+        <w:t>cript</w:t>
+      </w:r>
+      <w:r>
+        <w:t xml:space="preserve"> : </w:t>
+      </w:r>
+      <w:r>
+        <w:t>Ce langage sert à animer les pages web en fonction des actions de l’utilisateur.</w:t>
       </w:r>
     </w:p>
     <w:p>
@@ -1138,10 +1278,28 @@
         </w:numPr>
       </w:pPr>
       <w:r>
+        <w:rPr>
+          <w:b/>
+        </w:rPr>
         <w:t>JQ</w:t>
       </w:r>
       <w:r>
-        <w:t xml:space="preserve">uery : </w:t>
+        <w:rPr>
+          <w:b/>
+        </w:rPr>
+        <w:t>uery</w:t>
+      </w:r>
+      <w:r>
+        <w:t xml:space="preserve"> : </w:t>
+      </w:r>
+      <w:r>
+        <w:t>C’est une bibliothèque JavaScript</w:t>
+      </w:r>
+      <w:r>
+        <w:t xml:space="preserve"> utilisée</w:t>
+      </w:r>
+      <w:r>
+        <w:t xml:space="preserve"> pour faciliter la manipulation des éléments des pages du site. Il encapsule les fonctionnalités natives de JavaScript pour les rendre plus facile d’utilisation.</w:t>
       </w:r>
     </w:p>
     <w:p>
@@ -1153,7 +1311,19 @@
         </w:numPr>
       </w:pPr>
       <w:r>
-        <w:t xml:space="preserve">Ajax : </w:t>
+        <w:rPr>
+          <w:b/>
+        </w:rPr>
+        <w:t>Ajax</w:t>
+      </w:r>
+      <w:r>
+        <w:t xml:space="preserve"> : </w:t>
+      </w:r>
+      <w:r>
+        <w:t xml:space="preserve">Il s’agit d’une méthode de transfert de données du client au serveur. L’avantage est que </w:t>
+      </w:r>
+      <w:r>
+        <w:t>l’on peut modifier le contenu de la page sans avoir à la recharger.</w:t>
       </w:r>
     </w:p>
     <w:p>
@@ -1165,27 +1335,21 @@
         </w:numPr>
       </w:pPr>
       <w:r>
-        <w:t>MySQL : Pour stocker toutes les données liées au site et coup</w:t>
-      </w:r>
-      <w:r>
-        <w:t xml:space="preserve">lé avec </w:t>
-      </w:r>
-      <w:proofErr w:type="spellStart"/>
-      <w:r>
-        <w:t>Wamp</w:t>
-      </w:r>
-      <w:proofErr w:type="spellEnd"/>
-      <w:r>
-        <w:t xml:space="preserve"> par l’interface </w:t>
-      </w:r>
-      <w:proofErr w:type="spellStart"/>
-      <w:r>
-        <w:t>PHP</w:t>
-      </w:r>
-      <w:r>
-        <w:t>MyAdmin</w:t>
-      </w:r>
-      <w:proofErr w:type="spellEnd"/>
+        <w:rPr>
+          <w:b/>
+        </w:rPr>
+        <w:lastRenderedPageBreak/>
+        <w:t>MySQL</w:t>
+      </w:r>
+      <w:r>
+        <w:t xml:space="preserve"> : </w:t>
+      </w:r>
+      <w:r>
+        <w:t xml:space="preserve">C’est </w:t>
+      </w:r>
+      <w:r>
+        <w:t>un système de gestion de base de données qui permet de stocker les données de façon persistante. Nous l’utilisons car il est utilisé par le logiciel Wamp.</w:t>
+      </w:r>
     </w:p>
     <w:p>
       <w:pPr>
@@ -1195,13 +1359,17 @@
           <w:numId w:val="1"/>
         </w:numPr>
       </w:pPr>
-      <w:proofErr w:type="spellStart"/>
-      <w:r>
+      <w:r>
+        <w:rPr>
+          <w:b/>
+        </w:rPr>
         <w:t>Wamp</w:t>
       </w:r>
-      <w:proofErr w:type="spellEnd"/>
-      <w:r>
-        <w:t> : Permet d’accéder au site sur une machine en local avec une base de données à MySQL</w:t>
+      <w:r>
+        <w:t xml:space="preserve"> : </w:t>
+      </w:r>
+      <w:r>
+        <w:t>C’est un logiciel utilisé pour « transformer » une machine locale en serveur pour pouvoir interpréter PHP.</w:t>
       </w:r>
     </w:p>
     <w:p>
@@ -1213,11 +1381,31 @@
         </w:numPr>
       </w:pPr>
       <w:r>
+        <w:rPr>
+          <w:b/>
+        </w:rPr>
         <w:t>Git avec G</w:t>
       </w:r>
       <w:r>
-        <w:t>itHub : Facilite le travail collaboratif et permet de conserver un historique des modifications</w:t>
-      </w:r>
+        <w:rPr>
+          <w:b/>
+        </w:rPr>
+        <w:t>itHub</w:t>
+      </w:r>
+      <w:r>
+        <w:t xml:space="preserve"> : </w:t>
+      </w:r>
+      <w:r>
+        <w:t>Il s’agit d’un système de gestion de version en ligne qui f</w:t>
+      </w:r>
+      <w:r>
+        <w:t>acilite le travail collaboratif et permet de conserver un historique des modifications</w:t>
+      </w:r>
+      <w:r>
+        <w:t>.</w:t>
+      </w:r>
+      <w:bookmarkStart w:id="4" w:name="_GoBack"/>
+      <w:bookmarkEnd w:id="4"/>
     </w:p>
     <w:p/>
     <w:p/>
@@ -1225,12 +1413,11 @@
       <w:pPr>
         <w:pStyle w:val="Titre1"/>
       </w:pPr>
-      <w:bookmarkStart w:id="4" w:name="_Toc475788265"/>
-      <w:r>
-        <w:lastRenderedPageBreak/>
+      <w:bookmarkStart w:id="5" w:name="_Toc475788265"/>
+      <w:r>
         <w:t>Difficulté technique</w:t>
       </w:r>
-      <w:bookmarkEnd w:id="4"/>
+      <w:bookmarkEnd w:id="5"/>
     </w:p>
     <w:p/>
     <w:p/>
@@ -1238,11 +1425,11 @@
       <w:pPr>
         <w:pStyle w:val="Titre1"/>
       </w:pPr>
-      <w:bookmarkStart w:id="5" w:name="_Toc475788266"/>
+      <w:bookmarkStart w:id="6" w:name="_Toc475788266"/>
       <w:r>
         <w:t>Documentation Technique</w:t>
       </w:r>
-      <w:bookmarkEnd w:id="5"/>
+      <w:bookmarkEnd w:id="6"/>
     </w:p>
     <w:p/>
     <w:p>
@@ -1253,14 +1440,14 @@
           <w:numId w:val="2"/>
         </w:numPr>
       </w:pPr>
-      <w:bookmarkStart w:id="6" w:name="_Toc475788267"/>
+      <w:bookmarkStart w:id="7" w:name="_Toc475788267"/>
       <w:r>
         <w:t>Mise en place d</w:t>
       </w:r>
       <w:r>
         <w:t>u serveur</w:t>
       </w:r>
-      <w:bookmarkEnd w:id="6"/>
+      <w:bookmarkEnd w:id="7"/>
     </w:p>
     <w:p>
       <w:r>
@@ -1298,31 +1485,7 @@
     </w:p>
     <w:p>
       <w:r>
-        <w:t xml:space="preserve">Tout d’abord, il faut installer </w:t>
-      </w:r>
-      <w:proofErr w:type="spellStart"/>
-      <w:r>
-        <w:t>Wamp</w:t>
-      </w:r>
-      <w:proofErr w:type="spellEnd"/>
-      <w:r>
-        <w:t xml:space="preserve"> si la machine est sur Windows, </w:t>
-      </w:r>
-      <w:proofErr w:type="spellStart"/>
-      <w:r>
-        <w:t>Lamp</w:t>
-      </w:r>
-      <w:proofErr w:type="spellEnd"/>
-      <w:r>
-        <w:t xml:space="preserve"> si la machine est sur Linux, </w:t>
-      </w:r>
-      <w:proofErr w:type="spellStart"/>
-      <w:r>
-        <w:t>Mamp</w:t>
-      </w:r>
-      <w:proofErr w:type="spellEnd"/>
-      <w:r>
-        <w:t xml:space="preserve"> si la machine est sur Mac OS X. Ce logiciel inclus </w:t>
+        <w:t xml:space="preserve">Tout d’abord, il faut installer Wamp si la machine est sur Windows, Lamp si la machine est sur Linux, Mamp si la machine est sur Mac OS X. Ce logiciel inclus </w:t>
       </w:r>
       <w:r>
         <w:rPr>
@@ -1344,69 +1507,22 @@
         </w:rPr>
         <w:t xml:space="preserve">, </w:t>
       </w:r>
-      <w:proofErr w:type="spellStart"/>
       <w:r>
         <w:t>Php</w:t>
       </w:r>
-      <w:proofErr w:type="spellEnd"/>
-      <w:r>
-        <w:t xml:space="preserve"> qui permet de compiler toutes les instructions faites en PHP, et </w:t>
-      </w:r>
-      <w:proofErr w:type="spellStart"/>
-      <w:r>
-        <w:t>PhpMyAdmin</w:t>
-      </w:r>
-      <w:proofErr w:type="spellEnd"/>
-      <w:r>
-        <w:t xml:space="preserve"> qui apporte une interface pour une base de données en </w:t>
-      </w:r>
-      <w:proofErr w:type="spellStart"/>
-      <w:r>
-        <w:t>MySql</w:t>
-      </w:r>
-      <w:proofErr w:type="spellEnd"/>
-      <w:r>
-        <w:t>.</w:t>
-      </w:r>
-    </w:p>
-    <w:p>
-      <w:r>
-        <w:t>Ensuite il faut déplacer le répertoire qui contient tous les fichiers du site dans le répertoire www qui se trouve dans le dossier d’installation de WAMP (par défaut C:/Program Files/</w:t>
-      </w:r>
-      <w:proofErr w:type="spellStart"/>
-      <w:r>
-        <w:t>Wamp</w:t>
-      </w:r>
-      <w:proofErr w:type="spellEnd"/>
-      <w:r>
-        <w:t>/www)</w:t>
-      </w:r>
-    </w:p>
-    <w:p>
-      <w:r>
-        <w:t xml:space="preserve">Lorsque le </w:t>
-      </w:r>
-      <w:proofErr w:type="spellStart"/>
-      <w:r>
-        <w:t>Wamp</w:t>
-      </w:r>
-      <w:proofErr w:type="spellEnd"/>
-      <w:r>
-        <w:t xml:space="preserve"> est lancé le site est accessible sur votre navigateur à l’adresse : </w:t>
-      </w:r>
-      <w:proofErr w:type="spellStart"/>
-      <w:r>
-        <w:t>localhost</w:t>
-      </w:r>
-      <w:proofErr w:type="spellEnd"/>
-      <w:r>
-        <w:t>/</w:t>
-      </w:r>
-      <w:proofErr w:type="spellStart"/>
-      <w:r>
-        <w:t>nomDossierSite</w:t>
-      </w:r>
-      <w:proofErr w:type="spellEnd"/>
+      <w:r>
+        <w:t xml:space="preserve"> qui permet de compiler toutes les instructions faites en PHP, et PhpMyAdmin qui apporte une interface pour une base de données en MySql.</w:t>
+      </w:r>
+    </w:p>
+    <w:p>
+      <w:r>
+        <w:t>Ensuite il faut déplacer le répertoire qui contient tous les fichiers du site dans le répertoire www qui se trouve dans le dossier d’installation de WAMP (par défaut C:/Program Files/Wamp/www)</w:t>
+      </w:r>
+    </w:p>
+    <w:p>
+      <w:r>
+        <w:t>Lorsque le Wamp est lancé le site est accessible sur votre navigateur à l’adresse : localhost/nomDossierSite</w:t>
+      </w:r>
     </w:p>
     <w:p/>
     <w:p>
@@ -1445,15 +1561,8 @@
     <w:p/>
     <w:p>
       <w:r>
-        <w:t>Il est possible de trouver des hébergeurs gratuit (</w:t>
-      </w:r>
-      <w:proofErr w:type="spellStart"/>
-      <w:r>
-        <w:t>alwaysData</w:t>
-      </w:r>
-      <w:proofErr w:type="spellEnd"/>
-      <w:r>
-        <w:t>, 000webhost) mais toutes les fonctionnalités ne seront pas disponibles ou payantes de plus le nom de domaine contiendra généralement un suffixe qui ne rends pas trop professionnel (nomSite.alwaysdata.com).</w:t>
+        <w:lastRenderedPageBreak/>
+        <w:t>Il est possible de trouver des hébergeurs gratuit (alwaysData, 000webhost) mais toutes les fonctionnalités ne seront pas disponibles ou payantes de plus le nom de domaine contiendra généralement un suffixe qui ne rends pas trop professionnel (nomSite.alwaysdata.com).</w:t>
       </w:r>
     </w:p>
     <w:p/>
@@ -1468,24 +1577,15 @@
         <w:t>où l’on loue la machine au m</w:t>
       </w:r>
       <w:r>
-        <w:t xml:space="preserve">ois (environ 10€/mois) en </w:t>
-      </w:r>
-      <w:proofErr w:type="spellStart"/>
-      <w:r>
-        <w:t>géner</w:t>
-      </w:r>
-      <w:r>
-        <w:t>al</w:t>
-      </w:r>
-      <w:proofErr w:type="spellEnd"/>
-      <w:r>
-        <w:t xml:space="preserve"> toutes les fonctionnalités y sont implémenter.</w:t>
+        <w:t>ois (environ 10€/mois) en géner</w:t>
+      </w:r>
+      <w:r>
+        <w:t>al toutes les fonctionnalités y sont implémenter.</w:t>
       </w:r>
     </w:p>
     <w:p/>
     <w:p>
       <w:r>
-        <w:lastRenderedPageBreak/>
         <w:t>Pour pouvoir accéder à la machine distante il y a plusieurs accès possibles :</w:t>
       </w:r>
     </w:p>
@@ -1498,20 +1598,25 @@
         </w:numPr>
       </w:pPr>
       <w:r>
-        <w:t xml:space="preserve">FTP : Grace a un logiciel comme </w:t>
-      </w:r>
-      <w:proofErr w:type="spellStart"/>
-      <w:r>
-        <w:t>FileZilla</w:t>
-      </w:r>
-      <w:proofErr w:type="spellEnd"/>
-      <w:r>
-        <w:t xml:space="preserve"> il est possible d’accéder au Disque dur de la machine distante pour y envoyer nos fichiers les identifiants nécessaire(hôte, port, nom utilisateur, mot de passe sont disponible sur le site de l’hébergeur</w:t>
-      </w:r>
-      <w:bookmarkStart w:id="7" w:name="_GoBack"/>
-      <w:bookmarkEnd w:id="7"/>
+        <w:t>FTP : Grace a un logiciel comme FileZilla il est possible d’accéder au Disque dur de la machine distante pour y envoyer nos fichiers</w:t>
+      </w:r>
       <w:r>
         <w:t>.</w:t>
+      </w:r>
+      <w:r>
+        <w:t xml:space="preserve"> </w:t>
+      </w:r>
+      <w:r>
+        <w:t>L</w:t>
+      </w:r>
+      <w:r>
+        <w:t xml:space="preserve">es identifiants </w:t>
+      </w:r>
+      <w:r>
+        <w:t>nécessaires (hôte, port, nom utilisateur)</w:t>
+      </w:r>
+      <w:r>
+        <w:t xml:space="preserve"> mot de passe sont disponible sur le site de l’hébergeur.</w:t>
       </w:r>
     </w:p>
     <w:p>
@@ -1525,13 +1630,11 @@
       <w:r>
         <w:t xml:space="preserve">SSH : Ce protocole est plus complexe à utiliser mais généralement plus sécurisé pour pouvoir accéder à la machine </w:t>
       </w:r>
-      <w:proofErr w:type="spellStart"/>
-      <w:r>
-        <w:t>l</w:t>
-      </w:r>
-      <w:proofErr w:type="spellEnd"/>
-      <w:r>
-        <w:t xml:space="preserve"> faut utiliser l’invite de commande</w:t>
+      <w:r>
+        <w:t>I</w:t>
+      </w:r>
+      <w:r>
+        <w:t>l faut utiliser l’invite de commande</w:t>
       </w:r>
     </w:p>
     <w:p/>
@@ -1581,23 +1684,7 @@
     </w:p>
     <w:p>
       <w:r>
-        <w:t xml:space="preserve">Ou même encore, on inclut direct un compte « admin » avec </w:t>
-      </w:r>
-      <w:proofErr w:type="spellStart"/>
-      <w:r>
-        <w:t>mdp</w:t>
-      </w:r>
-      <w:proofErr w:type="spellEnd"/>
-      <w:r>
-        <w:t xml:space="preserve"> « 123 » et il pourra changer le nom du compte et le </w:t>
-      </w:r>
-      <w:proofErr w:type="spellStart"/>
-      <w:r>
-        <w:t>mdp</w:t>
-      </w:r>
-      <w:proofErr w:type="spellEnd"/>
-      <w:r>
-        <w:t>]</w:t>
+        <w:t>Ou même encore, on inclut direct un compte « admin » avec mdp « 123 » et il pourra changer le nom du compte et le mdp]</w:t>
       </w:r>
     </w:p>
     <w:p/>
@@ -1611,14 +1698,9 @@
       </w:pPr>
       <w:bookmarkStart w:id="9" w:name="_Toc475788269"/>
       <w:r>
-        <w:t xml:space="preserve">Configurer le paiement via </w:t>
-      </w:r>
-      <w:proofErr w:type="spellStart"/>
-      <w:r>
-        <w:t>Paypal</w:t>
+        <w:t>Configurer le paiement via Paypal</w:t>
       </w:r>
       <w:bookmarkEnd w:id="9"/>
-      <w:proofErr w:type="spellEnd"/>
     </w:p>
     <w:p/>
     <w:sectPr>
@@ -1632,7 +1714,7 @@
 </file>
 
 <file path=word/numbering.xml><?xml version="1.0" encoding="utf-8"?>
-<w:numbering xmlns:wpc="http://schemas.microsoft.com/office/word/2010/wordprocessingCanvas" xmlns:cx="http://schemas.microsoft.com/office/drawing/2014/chartex" xmlns:cx1="http://schemas.microsoft.com/office/drawing/2015/9/8/chartex" xmlns:cx2="http://schemas.microsoft.com/office/drawing/2015/10/21/chartex" xmlns:cx3="http://schemas.microsoft.com/office/drawing/2016/5/9/chartex" xmlns:cx4="http://schemas.microsoft.com/office/drawing/2016/5/10/chartex" xmlns:cx5="http://schemas.microsoft.com/office/drawing/2016/5/11/chartex" xmlns:mc="http://schemas.openxmlformats.org/markup-compatibility/2006" xmlns:o="urn:schemas-microsoft-com:office:office" xmlns:r="http://schemas.openxmlformats.org/officeDocument/2006/relationships" xmlns:m="http://schemas.openxmlformats.org/officeDocument/2006/math" xmlns:v="urn:schemas-microsoft-com:vml" xmlns:wp14="http://schemas.microsoft.com/office/word/2010/wordprocessingDrawing" xmlns:wp="http://schemas.openxmlformats.org/drawingml/2006/wordprocessingDrawing" xmlns:w10="urn:schemas-microsoft-com:office:word" xmlns:w="http://schemas.openxmlformats.org/wordprocessingml/2006/main" xmlns:w14="http://schemas.microsoft.com/office/word/2010/wordml" xmlns:w15="http://schemas.microsoft.com/office/word/2012/wordml" xmlns:w16se="http://schemas.microsoft.com/office/word/2015/wordml/symex" xmlns:wpg="http://schemas.microsoft.com/office/word/2010/wordprocessingGroup" xmlns:wpi="http://schemas.microsoft.com/office/word/2010/wordprocessingInk" xmlns:wne="http://schemas.microsoft.com/office/word/2006/wordml" xmlns:wps="http://schemas.microsoft.com/office/word/2010/wordprocessingShape" mc:Ignorable="w14 w15 w16se wp14">
+<w:numbering xmlns:wpc="http://schemas.microsoft.com/office/word/2010/wordprocessingCanvas" xmlns:cx="http://schemas.microsoft.com/office/drawing/2014/chartex" xmlns:cx1="http://schemas.microsoft.com/office/drawing/2015/9/8/chartex" xmlns:cx2="http://schemas.microsoft.com/office/drawing/2015/10/21/chartex" xmlns:mc="http://schemas.openxmlformats.org/markup-compatibility/2006" xmlns:o="urn:schemas-microsoft-com:office:office" xmlns:r="http://schemas.openxmlformats.org/officeDocument/2006/relationships" xmlns:m="http://schemas.openxmlformats.org/officeDocument/2006/math" xmlns:v="urn:schemas-microsoft-com:vml" xmlns:wp14="http://schemas.microsoft.com/office/word/2010/wordprocessingDrawing" xmlns:wp="http://schemas.openxmlformats.org/drawingml/2006/wordprocessingDrawing" xmlns:w10="urn:schemas-microsoft-com:office:word" xmlns:w="http://schemas.openxmlformats.org/wordprocessingml/2006/main" xmlns:w14="http://schemas.microsoft.com/office/word/2010/wordml" xmlns:w15="http://schemas.microsoft.com/office/word/2012/wordml" xmlns:w16se="http://schemas.microsoft.com/office/word/2015/wordml/symex" xmlns:wpg="http://schemas.microsoft.com/office/word/2010/wordprocessingGroup" xmlns:wpi="http://schemas.microsoft.com/office/word/2010/wordprocessingInk" xmlns:wne="http://schemas.microsoft.com/office/word/2006/wordml" xmlns:wps="http://schemas.microsoft.com/office/word/2010/wordprocessingShape" mc:Ignorable="w14 w15 w16se wp14">
   <w:abstractNum w:abstractNumId="0" w15:restartNumberingAfterBreak="0">
     <w:nsid w:val="0CD73CA1"/>
     <w:multiLevelType w:val="hybridMultilevel"/>
@@ -2277,7 +2359,7 @@
       </w:pPr>
     </w:pPrDefault>
   </w:docDefaults>
-  <w:latentStyles w:defLockedState="0" w:defUIPriority="99" w:defSemiHidden="0" w:defUnhideWhenUsed="0" w:defQFormat="0" w:count="374">
+  <w:latentStyles w:defLockedState="0" w:defUIPriority="99" w:defSemiHidden="0" w:defUnhideWhenUsed="0" w:defQFormat="0" w:count="372">
     <w:lsdException w:name="Normal" w:uiPriority="0" w:qFormat="1"/>
     <w:lsdException w:name="heading 1" w:uiPriority="9" w:qFormat="1"/>
     <w:lsdException w:name="heading 2" w:semiHidden="1" w:uiPriority="9" w:unhideWhenUsed="1" w:qFormat="1"/>
@@ -2650,8 +2732,6 @@
     <w:lsdException w:name="List Table 6 Colorful Accent 6" w:uiPriority="51"/>
     <w:lsdException w:name="List Table 7 Colorful Accent 6" w:uiPriority="52"/>
     <w:lsdException w:name="Mention" w:semiHidden="1" w:unhideWhenUsed="1"/>
-    <w:lsdException w:name="Smart Hyperlink" w:semiHidden="1" w:unhideWhenUsed="1"/>
-    <w:lsdException w:name="Hashtag" w:semiHidden="1" w:unhideWhenUsed="1"/>
   </w:latentStyles>
   <w:style w:type="paragraph" w:default="1" w:styleId="Normal">
     <w:name w:val="Normal"/>
@@ -3153,7 +3233,7 @@
 </file>
 
 <file path=customXml/itemProps1.xml><?xml version="1.0" encoding="utf-8"?>
-<ds:datastoreItem xmlns:ds="http://schemas.openxmlformats.org/officeDocument/2006/customXml" ds:itemID="{62C7F44A-CEDD-49CD-8E2D-3DFF4BAD7E04}">
+<ds:datastoreItem xmlns:ds="http://schemas.openxmlformats.org/officeDocument/2006/customXml" ds:itemID="{61EDE95F-2D3A-4399-A589-2ED8059BE994}">
   <ds:schemaRefs>
     <ds:schemaRef ds:uri="http://schemas.openxmlformats.org/officeDocument/2006/bibliography"/>
   </ds:schemaRefs>

</xml_diff>